<commit_message>
Rapport initialisation explications formulaire création BAT
</commit_message>
<xml_diff>
--- a/Stage/Présentation/Rapport de stage.docx
+++ b/Stage/Présentation/Rapport de stage.docx
@@ -14743,6 +14743,7 @@
     <w:p>
       <w:pPr>
         <w:spacing w:after="0"/>
+        <w:jc w:val="both"/>
         <w:rPr>
           <w:sz w:val="24"/>
           <w:szCs w:val="24"/>
@@ -14798,6 +14799,7 @@
     <w:p>
       <w:pPr>
         <w:spacing w:after="0"/>
+        <w:jc w:val="both"/>
         <w:rPr>
           <w:sz w:val="24"/>
           <w:szCs w:val="24"/>
@@ -14839,6 +14841,7 @@
     <w:p>
       <w:pPr>
         <w:spacing w:after="0"/>
+        <w:jc w:val="both"/>
         <w:rPr>
           <w:sz w:val="24"/>
           <w:szCs w:val="24"/>
@@ -14896,26 +14899,526 @@
     <w:p>
       <w:pPr>
         <w:spacing w:after="0"/>
-        <w:rPr>
-          <w:sz w:val="24"/>
-          <w:szCs w:val="24"/>
-        </w:rPr>
-      </w:pPr>
-    </w:p>
-    <w:p>
-      <w:pPr>
-        <w:spacing w:after="0"/>
-        <w:rPr>
-          <w:sz w:val="24"/>
-          <w:szCs w:val="24"/>
-        </w:rPr>
-      </w:pPr>
-      <w:r>
-        <w:rPr>
-          <w:sz w:val="24"/>
-          <w:szCs w:val="24"/>
-        </w:rPr>
-        <w:t xml:space="preserve">Une fois tout cela fonctionnel, il suffit de rajouter sur la page </w:t>
+        <w:jc w:val="both"/>
+        <w:rPr>
+          <w:sz w:val="24"/>
+          <w:szCs w:val="24"/>
+        </w:rPr>
+      </w:pPr>
+    </w:p>
+    <w:p>
+      <w:pPr>
+        <w:spacing w:after="0"/>
+        <w:jc w:val="both"/>
+        <w:rPr>
+          <w:sz w:val="24"/>
+          <w:szCs w:val="24"/>
+        </w:rPr>
+      </w:pPr>
+      <w:r>
+        <w:rPr>
+          <w:sz w:val="24"/>
+          <w:szCs w:val="24"/>
+        </w:rPr>
+        <w:t xml:space="preserve">Avec la deuxième requête préparée présente dans ce fichier, nous avons réussi à récupérer le nom de l’utilisateur grâce à l’expression </w:t>
+      </w:r>
+      <w:r>
+        <w:rPr>
+          <w:i/>
+          <w:iCs/>
+          <w:sz w:val="24"/>
+          <w:szCs w:val="24"/>
+        </w:rPr>
+        <w:t>fetch</w:t>
+      </w:r>
+      <w:r>
+        <w:rPr>
+          <w:i/>
+          <w:iCs/>
+          <w:sz w:val="24"/>
+          <w:szCs w:val="24"/>
+        </w:rPr>
+        <w:t xml:space="preserve"> </w:t>
+      </w:r>
+      <w:r>
+        <w:rPr>
+          <w:sz w:val="24"/>
+          <w:szCs w:val="24"/>
+        </w:rPr>
+        <w:t>permettant de récupérer la ligne voulue dans un jeu de résultat PDO (ici la ligne correspondante à l’email renseigné).</w:t>
+      </w:r>
+    </w:p>
+    <w:p>
+      <w:pPr>
+        <w:spacing w:after="0"/>
+        <w:jc w:val="both"/>
+        <w:rPr>
+          <w:sz w:val="24"/>
+          <w:szCs w:val="24"/>
+        </w:rPr>
+      </w:pPr>
+      <w:r>
+        <w:rPr>
+          <w:sz w:val="24"/>
+          <w:szCs w:val="24"/>
+        </w:rPr>
+        <w:t>Dès lors, il est aussitôt possible d’afficher un message avec l’information souhaitée dans ce dernier.</w:t>
+      </w:r>
+    </w:p>
+    <w:p>
+      <w:pPr>
+        <w:spacing w:after="0"/>
+        <w:rPr>
+          <w:sz w:val="24"/>
+          <w:szCs w:val="24"/>
+        </w:rPr>
+      </w:pPr>
+    </w:p>
+    <w:p>
+      <w:pPr>
+        <w:pStyle w:val="PrformatHTML"/>
+        <w:shd w:val="clear" w:color="auto" w:fill="2B2B2B"/>
+        <w:rPr>
+          <w:color w:val="A9B7C6"/>
+        </w:rPr>
+      </w:pPr>
+      <w:proofErr w:type="gramStart"/>
+      <w:r>
+        <w:rPr>
+          <w:color w:val="CC7832"/>
+          <w:shd w:val="clear" w:color="auto" w:fill="232525"/>
+        </w:rPr>
+        <w:t>echo</w:t>
+      </w:r>
+      <w:proofErr w:type="gramEnd"/>
+      <w:r>
+        <w:rPr>
+          <w:color w:val="CC7832"/>
+          <w:shd w:val="clear" w:color="auto" w:fill="232525"/>
+        </w:rPr>
+        <w:t xml:space="preserve"> </w:t>
+      </w:r>
+      <w:r>
+        <w:rPr>
+          <w:color w:val="6A8759"/>
+          <w:shd w:val="clear" w:color="auto" w:fill="232525"/>
+        </w:rPr>
+        <w:t>'</w:t>
+      </w:r>
+      <w:r>
+        <w:rPr>
+          <w:i/>
+          <w:iCs/>
+          <w:color w:val="9876AA"/>
+          <w:shd w:val="clear" w:color="auto" w:fill="232525"/>
+        </w:rPr>
+        <w:t>&lt;</w:t>
+      </w:r>
+      <w:r>
+        <w:rPr>
+          <w:color w:val="6A8759"/>
+          <w:shd w:val="clear" w:color="auto" w:fill="232525"/>
+        </w:rPr>
+        <w:t>p class="</w:t>
+      </w:r>
+      <w:proofErr w:type="spellStart"/>
+      <w:r>
+        <w:rPr>
+          <w:color w:val="6A8759"/>
+          <w:shd w:val="clear" w:color="auto" w:fill="232525"/>
+        </w:rPr>
+        <w:t>text</w:t>
+      </w:r>
+      <w:proofErr w:type="spellEnd"/>
+      <w:r>
+        <w:rPr>
+          <w:color w:val="6A8759"/>
+          <w:shd w:val="clear" w:color="auto" w:fill="232525"/>
+        </w:rPr>
+        <w:t xml:space="preserve">-right </w:t>
+      </w:r>
+      <w:proofErr w:type="spellStart"/>
+      <w:r>
+        <w:rPr>
+          <w:color w:val="6A8759"/>
+          <w:shd w:val="clear" w:color="auto" w:fill="232525"/>
+        </w:rPr>
+        <w:t>text_welcome</w:t>
+      </w:r>
+      <w:proofErr w:type="spellEnd"/>
+      <w:r>
+        <w:rPr>
+          <w:color w:val="6A8759"/>
+          <w:shd w:val="clear" w:color="auto" w:fill="232525"/>
+        </w:rPr>
+        <w:t>"</w:t>
+      </w:r>
+      <w:r>
+        <w:rPr>
+          <w:i/>
+          <w:iCs/>
+          <w:color w:val="9876AA"/>
+          <w:shd w:val="clear" w:color="auto" w:fill="232525"/>
+        </w:rPr>
+        <w:t>&gt;</w:t>
+      </w:r>
+      <w:r>
+        <w:rPr>
+          <w:color w:val="6A8759"/>
+          <w:shd w:val="clear" w:color="auto" w:fill="232525"/>
+        </w:rPr>
+        <w:t xml:space="preserve"> Bienvenue ' </w:t>
+      </w:r>
+      <w:r>
+        <w:rPr>
+          <w:color w:val="A9B7C6"/>
+          <w:shd w:val="clear" w:color="auto" w:fill="232525"/>
+        </w:rPr>
+        <w:t>.</w:t>
+      </w:r>
+      <w:proofErr w:type="spellStart"/>
+      <w:r>
+        <w:rPr>
+          <w:color w:val="A9B7C6"/>
+          <w:shd w:val="clear" w:color="auto" w:fill="232525"/>
+        </w:rPr>
+        <w:t>htmlspecialchars</w:t>
+      </w:r>
+      <w:proofErr w:type="spellEnd"/>
+      <w:r>
+        <w:rPr>
+          <w:i/>
+          <w:iCs/>
+          <w:color w:val="9876AA"/>
+          <w:shd w:val="clear" w:color="auto" w:fill="232525"/>
+        </w:rPr>
+        <w:t>(</w:t>
+      </w:r>
+      <w:r>
+        <w:rPr>
+          <w:color w:val="9876AA"/>
+          <w:shd w:val="clear" w:color="auto" w:fill="232525"/>
+        </w:rPr>
+        <w:t>$_SESSION</w:t>
+      </w:r>
+      <w:r>
+        <w:rPr>
+          <w:i/>
+          <w:iCs/>
+          <w:color w:val="9876AA"/>
+          <w:shd w:val="clear" w:color="auto" w:fill="232525"/>
+        </w:rPr>
+        <w:t>[</w:t>
+      </w:r>
+      <w:r>
+        <w:rPr>
+          <w:color w:val="6A8759"/>
+          <w:shd w:val="clear" w:color="auto" w:fill="232525"/>
+        </w:rPr>
+        <w:t>"graph"</w:t>
+      </w:r>
+      <w:r>
+        <w:rPr>
+          <w:i/>
+          <w:iCs/>
+          <w:color w:val="9876AA"/>
+          <w:shd w:val="clear" w:color="auto" w:fill="232525"/>
+        </w:rPr>
+        <w:t>])</w:t>
+      </w:r>
+      <w:r>
+        <w:rPr>
+          <w:color w:val="A9B7C6"/>
+          <w:shd w:val="clear" w:color="auto" w:fill="232525"/>
+        </w:rPr>
+        <w:t>.</w:t>
+      </w:r>
+      <w:r>
+        <w:rPr>
+          <w:color w:val="6A8759"/>
+          <w:shd w:val="clear" w:color="auto" w:fill="232525"/>
+        </w:rPr>
+        <w:t>'</w:t>
+      </w:r>
+      <w:r>
+        <w:rPr>
+          <w:i/>
+          <w:iCs/>
+          <w:color w:val="9876AA"/>
+          <w:shd w:val="clear" w:color="auto" w:fill="232525"/>
+        </w:rPr>
+        <w:t>&lt;/</w:t>
+      </w:r>
+      <w:r>
+        <w:rPr>
+          <w:color w:val="6A8759"/>
+          <w:shd w:val="clear" w:color="auto" w:fill="232525"/>
+        </w:rPr>
+        <w:t>p</w:t>
+      </w:r>
+      <w:r>
+        <w:rPr>
+          <w:i/>
+          <w:iCs/>
+          <w:color w:val="9876AA"/>
+          <w:shd w:val="clear" w:color="auto" w:fill="232525"/>
+        </w:rPr>
+        <w:t>&gt;</w:t>
+      </w:r>
+      <w:r>
+        <w:rPr>
+          <w:color w:val="6A8759"/>
+          <w:shd w:val="clear" w:color="auto" w:fill="232525"/>
+        </w:rPr>
+        <w:t>'</w:t>
+      </w:r>
+      <w:r>
+        <w:rPr>
+          <w:color w:val="CC7832"/>
+          <w:shd w:val="clear" w:color="auto" w:fill="232525"/>
+        </w:rPr>
+        <w:t>;</w:t>
+      </w:r>
+    </w:p>
+    <w:p>
+      <w:pPr>
+        <w:spacing w:after="0"/>
+        <w:rPr>
+          <w:sz w:val="24"/>
+          <w:szCs w:val="24"/>
+        </w:rPr>
+      </w:pPr>
+      <w:r>
+        <w:rPr>
+          <w:noProof/>
+          <w:sz w:val="24"/>
+          <w:szCs w:val="24"/>
+        </w:rPr>
+        <mc:AlternateContent>
+          <mc:Choice Requires="wps">
+            <w:drawing>
+              <wp:anchor distT="0" distB="0" distL="114300" distR="114300" simplePos="0" relativeHeight="251676672" behindDoc="0" locked="0" layoutInCell="1" allowOverlap="1" wp14:anchorId="465E9600" wp14:editId="4D8977DB">
+                <wp:simplePos x="0" y="0"/>
+                <wp:positionH relativeFrom="column">
+                  <wp:posOffset>4077154</wp:posOffset>
+                </wp:positionH>
+                <wp:positionV relativeFrom="paragraph">
+                  <wp:posOffset>133169</wp:posOffset>
+                </wp:positionV>
+                <wp:extent cx="313145" cy="247831"/>
+                <wp:effectExtent l="0" t="0" r="10795" b="19050"/>
+                <wp:wrapNone/>
+                <wp:docPr id="45" name="Ellipse 45"/>
+                <wp:cNvGraphicFramePr/>
+                <a:graphic xmlns:a="http://schemas.openxmlformats.org/drawingml/2006/main">
+                  <a:graphicData uri="http://schemas.microsoft.com/office/word/2010/wordprocessingShape">
+                    <wps:wsp>
+                      <wps:cNvSpPr/>
+                      <wps:spPr>
+                        <a:xfrm>
+                          <a:off x="0" y="0"/>
+                          <a:ext cx="313145" cy="247831"/>
+                        </a:xfrm>
+                        <a:prstGeom prst="ellipse">
+                          <a:avLst/>
+                        </a:prstGeom>
+                        <a:noFill/>
+                        <a:ln>
+                          <a:solidFill>
+                            <a:srgbClr val="FF0000"/>
+                          </a:solidFill>
+                        </a:ln>
+                      </wps:spPr>
+                      <wps:style>
+                        <a:lnRef idx="2">
+                          <a:schemeClr val="accent1">
+                            <a:shade val="50000"/>
+                          </a:schemeClr>
+                        </a:lnRef>
+                        <a:fillRef idx="1">
+                          <a:schemeClr val="accent1"/>
+                        </a:fillRef>
+                        <a:effectRef idx="0">
+                          <a:schemeClr val="accent1"/>
+                        </a:effectRef>
+                        <a:fontRef idx="minor">
+                          <a:schemeClr val="lt1"/>
+                        </a:fontRef>
+                      </wps:style>
+                      <wps:bodyPr rot="0" spcFirstLastPara="0" vertOverflow="overflow" horzOverflow="overflow" vert="horz" wrap="square" lIns="91440" tIns="45720" rIns="91440" bIns="45720" numCol="1" spcCol="0" rtlCol="0" fromWordArt="0" anchor="ctr" anchorCtr="0" forceAA="0" compatLnSpc="1">
+                        <a:prstTxWarp prst="textNoShape">
+                          <a:avLst/>
+                        </a:prstTxWarp>
+                        <a:noAutofit/>
+                      </wps:bodyPr>
+                    </wps:wsp>
+                  </a:graphicData>
+                </a:graphic>
+                <wp14:sizeRelH relativeFrom="margin">
+                  <wp14:pctWidth>0</wp14:pctWidth>
+                </wp14:sizeRelH>
+                <wp14:sizeRelV relativeFrom="margin">
+                  <wp14:pctHeight>0</wp14:pctHeight>
+                </wp14:sizeRelV>
+              </wp:anchor>
+            </w:drawing>
+          </mc:Choice>
+          <mc:Fallback>
+            <w:pict>
+              <v:oval w14:anchorId="068D8804" id="Ellipse 45" o:spid="_x0000_s1026" style="position:absolute;margin-left:321.05pt;margin-top:10.5pt;width:24.65pt;height:19.5pt;z-index:251676672;visibility:visible;mso-wrap-style:square;mso-width-percent:0;mso-height-percent:0;mso-wrap-distance-left:9pt;mso-wrap-distance-top:0;mso-wrap-distance-right:9pt;mso-wrap-distance-bottom:0;mso-position-horizontal:absolute;mso-position-horizontal-relative:text;mso-position-vertical:absolute;mso-position-vertical-relative:text;mso-width-percent:0;mso-height-percent:0;mso-width-relative:margin;mso-height-relative:margin;v-text-anchor:middle" o:gfxdata="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" filled="f" strokecolor="red" strokeweight="1pt">
+                <v:stroke joinstyle="miter"/>
+              </v:oval>
+            </w:pict>
+          </mc:Fallback>
+        </mc:AlternateContent>
+      </w:r>
+    </w:p>
+    <w:p>
+      <w:pPr>
+        <w:spacing w:after="0"/>
+        <w:jc w:val="center"/>
+        <w:rPr>
+          <w:sz w:val="24"/>
+          <w:szCs w:val="24"/>
+        </w:rPr>
+      </w:pPr>
+      <w:r>
+        <w:rPr>
+          <w:noProof/>
+        </w:rPr>
+        <w:drawing>
+          <wp:inline distT="0" distB="0" distL="0" distR="0" wp14:anchorId="0043B404" wp14:editId="405DAF35">
+            <wp:extent cx="3239588" cy="904955"/>
+            <wp:effectExtent l="0" t="0" r="0" b="0"/>
+            <wp:docPr id="43" name="Image 43"/>
+            <wp:cNvGraphicFramePr>
+              <a:graphicFrameLocks xmlns:a="http://schemas.openxmlformats.org/drawingml/2006/main" noChangeAspect="1"/>
+            </wp:cNvGraphicFramePr>
+            <a:graphic xmlns:a="http://schemas.openxmlformats.org/drawingml/2006/main">
+              <a:graphicData uri="http://schemas.openxmlformats.org/drawingml/2006/picture">
+                <pic:pic xmlns:pic="http://schemas.openxmlformats.org/drawingml/2006/picture">
+                  <pic:nvPicPr>
+                    <pic:cNvPr id="1" name=""/>
+                    <pic:cNvPicPr/>
+                  </pic:nvPicPr>
+                  <pic:blipFill>
+                    <a:blip r:embed="rId46"/>
+                    <a:stretch>
+                      <a:fillRect/>
+                    </a:stretch>
+                  </pic:blipFill>
+                  <pic:spPr>
+                    <a:xfrm>
+                      <a:off x="0" y="0"/>
+                      <a:ext cx="3256826" cy="909770"/>
+                    </a:xfrm>
+                    <a:prstGeom prst="rect">
+                      <a:avLst/>
+                    </a:prstGeom>
+                  </pic:spPr>
+                </pic:pic>
+              </a:graphicData>
+            </a:graphic>
+          </wp:inline>
+        </w:drawing>
+      </w:r>
+    </w:p>
+    <w:p>
+      <w:pPr>
+        <w:spacing w:after="0"/>
+        <w:jc w:val="both"/>
+        <w:rPr>
+          <w:sz w:val="24"/>
+          <w:szCs w:val="24"/>
+        </w:rPr>
+      </w:pPr>
+      <w:r>
+        <w:rPr>
+          <w:sz w:val="24"/>
+          <w:szCs w:val="24"/>
+        </w:rPr>
+        <w:lastRenderedPageBreak/>
+        <w:t>Une sécurité a encore été apportée ici. En effet</w:t>
+      </w:r>
+      <w:r>
+        <w:rPr>
+          <w:sz w:val="24"/>
+          <w:szCs w:val="24"/>
+        </w:rPr>
+        <w:t xml:space="preserve">, la fonction </w:t>
+      </w:r>
+      <w:proofErr w:type="spellStart"/>
+      <w:r>
+        <w:rPr>
+          <w:i/>
+          <w:iCs/>
+          <w:sz w:val="24"/>
+          <w:szCs w:val="24"/>
+        </w:rPr>
+        <w:t>htmlspecialchars</w:t>
+      </w:r>
+      <w:proofErr w:type="spellEnd"/>
+      <w:r>
+        <w:rPr>
+          <w:sz w:val="24"/>
+          <w:szCs w:val="24"/>
+        </w:rPr>
+        <w:t xml:space="preserve"> a été préconisée afin d’éviter à certains individus malveillants de rentrer des caractères spéciaux pouvant créer des injections malsaines pour le site. Cette fonction aura pour but de convertir ces caractères spéciaux et de ne pas les faire apparaître tels que certains auraient voulus.</w:t>
+      </w:r>
+    </w:p>
+    <w:p>
+      <w:pPr>
+        <w:spacing w:after="0"/>
+        <w:jc w:val="both"/>
+        <w:rPr>
+          <w:sz w:val="24"/>
+          <w:szCs w:val="24"/>
+        </w:rPr>
+      </w:pPr>
+    </w:p>
+    <w:p>
+      <w:pPr>
+        <w:spacing w:after="0"/>
+        <w:jc w:val="both"/>
+        <w:rPr>
+          <w:sz w:val="24"/>
+          <w:szCs w:val="24"/>
+        </w:rPr>
+      </w:pPr>
+      <w:r>
+        <w:rPr>
+          <w:sz w:val="24"/>
+          <w:szCs w:val="24"/>
+        </w:rPr>
+        <w:t>Une fois</w:t>
+      </w:r>
+      <w:r>
+        <w:rPr>
+          <w:sz w:val="24"/>
+          <w:szCs w:val="24"/>
+        </w:rPr>
+        <w:t xml:space="preserve"> que</w:t>
+      </w:r>
+      <w:r>
+        <w:rPr>
+          <w:sz w:val="24"/>
+          <w:szCs w:val="24"/>
+        </w:rPr>
+        <w:t xml:space="preserve"> tout cela </w:t>
+      </w:r>
+      <w:r>
+        <w:rPr>
+          <w:sz w:val="24"/>
+          <w:szCs w:val="24"/>
+        </w:rPr>
+        <w:t xml:space="preserve">soit </w:t>
+      </w:r>
+      <w:r>
+        <w:rPr>
+          <w:sz w:val="24"/>
+          <w:szCs w:val="24"/>
+        </w:rPr>
+        <w:t xml:space="preserve">fonctionnel, il suffit de rajouter sur la page </w:t>
       </w:r>
       <w:proofErr w:type="spellStart"/>
       <w:r>
@@ -15164,6 +15667,7 @@
     <w:p>
       <w:pPr>
         <w:spacing w:after="0"/>
+        <w:jc w:val="both"/>
         <w:rPr>
           <w:sz w:val="24"/>
           <w:szCs w:val="24"/>
@@ -15201,6 +15705,16 @@
         </w:rPr>
         <w:t xml:space="preserve"> fut donc créer pour permettre cela :</w:t>
       </w:r>
+    </w:p>
+    <w:p>
+      <w:pPr>
+        <w:spacing w:after="0"/>
+        <w:jc w:val="both"/>
+        <w:rPr>
+          <w:sz w:val="24"/>
+          <w:szCs w:val="24"/>
+        </w:rPr>
+      </w:pPr>
     </w:p>
     <w:p>
       <w:pPr>
@@ -15216,7 +15730,6 @@
           <w:color w:val="CC7832"/>
           <w:shd w:val="clear" w:color="auto" w:fill="232525"/>
         </w:rPr>
-        <w:lastRenderedPageBreak/>
         <w:t>&lt;?</w:t>
       </w:r>
       <w:proofErr w:type="gramEnd"/>
@@ -15906,7 +16419,7 @@
           </mc:Choice>
           <mc:Fallback>
             <w:pict>
-              <v:oval w14:anchorId="65EB55B4" id="Ellipse 42" o:spid="_x0000_s1026" style="position:absolute;margin-left:256.25pt;margin-top:17.95pt;width:97.65pt;height:21.6pt;z-index:251675648;visibility:visible;mso-wrap-style:square;mso-width-percent:0;mso-height-percent:0;mso-wrap-distance-left:9pt;mso-wrap-distance-top:0;mso-wrap-distance-right:9pt;mso-wrap-distance-bottom:0;mso-position-horizontal:absolute;mso-position-horizontal-relative:text;mso-position-vertical:absolute;mso-position-vertical-relative:text;mso-width-percent:0;mso-height-percent:0;mso-width-relative:margin;mso-height-relative:margin;v-text-anchor:middle" o:gfxdata="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" filled="f" strokecolor="red" strokeweight="1pt">
+              <v:oval w14:anchorId="4C3F79EE" id="Ellipse 42" o:spid="_x0000_s1026" style="position:absolute;margin-left:256.25pt;margin-top:17.95pt;width:97.65pt;height:21.6pt;z-index:251675648;visibility:visible;mso-wrap-style:square;mso-width-percent:0;mso-height-percent:0;mso-wrap-distance-left:9pt;mso-wrap-distance-top:0;mso-wrap-distance-right:9pt;mso-wrap-distance-bottom:0;mso-position-horizontal:absolute;mso-position-horizontal-relative:text;mso-position-vertical:absolute;mso-position-vertical-relative:text;mso-width-percent:0;mso-height-percent:0;mso-width-relative:margin;mso-height-relative:margin;v-text-anchor:middle" o:gfxdata="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" filled="f" strokecolor="red" strokeweight="1pt">
                 <v:stroke joinstyle="miter"/>
               </v:oval>
             </w:pict>
@@ -15956,6 +16469,165 @@
     </w:p>
     <w:p>
       <w:pPr>
+        <w:jc w:val="both"/>
+        <w:rPr>
+          <w:sz w:val="24"/>
+          <w:szCs w:val="24"/>
+        </w:rPr>
+      </w:pPr>
+      <w:r>
+        <w:rPr>
+          <w:sz w:val="24"/>
+          <w:szCs w:val="24"/>
+        </w:rPr>
+        <w:t xml:space="preserve">En parallèle à cela, une condition est mise en place avec la fonction </w:t>
+      </w:r>
+      <w:proofErr w:type="gramStart"/>
+      <w:r>
+        <w:rPr>
+          <w:sz w:val="24"/>
+          <w:szCs w:val="24"/>
+        </w:rPr>
+        <w:t>time(</w:t>
+      </w:r>
+      <w:proofErr w:type="gramEnd"/>
+      <w:r>
+        <w:rPr>
+          <w:sz w:val="24"/>
+          <w:szCs w:val="24"/>
+        </w:rPr>
+        <w:t>), qui dans ce cas présent</w:t>
+      </w:r>
+      <w:r>
+        <w:rPr>
+          <w:sz w:val="24"/>
+          <w:szCs w:val="24"/>
+        </w:rPr>
+        <w:t xml:space="preserve"> et avec l’aide de cookies paramétrés</w:t>
+      </w:r>
+      <w:r>
+        <w:rPr>
+          <w:sz w:val="24"/>
+          <w:szCs w:val="24"/>
+        </w:rPr>
+        <w:t xml:space="preserve">, servira à compter le temps écoulé. Une fois 42000 secondes passées, soit l’équivalent </w:t>
+      </w:r>
+      <w:r>
+        <w:rPr>
+          <w:sz w:val="24"/>
+          <w:szCs w:val="24"/>
+        </w:rPr>
+        <w:t>de douze heures à peu près, l’utilisateur sera déconnecté automatiquement.</w:t>
+      </w:r>
+    </w:p>
+    <w:p>
+      <w:pPr>
+        <w:pStyle w:val="Paragraphedeliste"/>
+        <w:numPr>
+          <w:ilvl w:val="0"/>
+          <w:numId w:val="3"/>
+        </w:numPr>
+        <w:rPr>
+          <w:b/>
+          <w:bCs/>
+          <w:sz w:val="24"/>
+          <w:szCs w:val="24"/>
+        </w:rPr>
+      </w:pPr>
+      <w:r>
+        <w:rPr>
+          <w:b/>
+          <w:bCs/>
+          <w:sz w:val="24"/>
+          <w:szCs w:val="24"/>
+        </w:rPr>
+        <w:lastRenderedPageBreak/>
+        <w:t>Le formulaire de création de bon à tirer</w:t>
+      </w:r>
+    </w:p>
+    <w:p>
+      <w:pPr>
+        <w:jc w:val="both"/>
+        <w:rPr>
+          <w:sz w:val="24"/>
+          <w:szCs w:val="24"/>
+        </w:rPr>
+      </w:pPr>
+      <w:r>
+        <w:rPr>
+          <w:sz w:val="24"/>
+          <w:szCs w:val="24"/>
+        </w:rPr>
+        <w:t>Une attention particulière a été donné pour ce formulaire où beaucoup d’informations circuleront plus tard sur ce dernier, notamment des renseignements sur les produits et plus importants encore, sur les coordonnées des potentiels clients de l’entreprise.</w:t>
+      </w:r>
+    </w:p>
+    <w:p>
+      <w:pPr>
+        <w:jc w:val="both"/>
+        <w:rPr>
+          <w:sz w:val="24"/>
+          <w:szCs w:val="24"/>
+        </w:rPr>
+      </w:pPr>
+      <w:r>
+        <w:rPr>
+          <w:sz w:val="24"/>
+          <w:szCs w:val="24"/>
+        </w:rPr>
+        <w:t>Il a fallu réfléchir au préalable sur les diverses sécurités que pouvait se procurer l’application afin d’éviter tout acte malveillant.</w:t>
+      </w:r>
+    </w:p>
+    <w:p>
+      <w:pPr>
+        <w:jc w:val="both"/>
+        <w:rPr>
+          <w:sz w:val="24"/>
+          <w:szCs w:val="24"/>
+        </w:rPr>
+      </w:pPr>
+      <w:r>
+        <w:rPr>
+          <w:sz w:val="24"/>
+          <w:szCs w:val="24"/>
+        </w:rPr>
+        <w:t xml:space="preserve">Pour le moment, deux sécurités ont été établies : une première du point de vue du langage PHP (donc en </w:t>
+      </w:r>
+      <w:proofErr w:type="spellStart"/>
+      <w:r>
+        <w:rPr>
+          <w:sz w:val="24"/>
+          <w:szCs w:val="24"/>
+        </w:rPr>
+        <w:t>back-end</w:t>
+      </w:r>
+      <w:proofErr w:type="spellEnd"/>
+      <w:r>
+        <w:rPr>
+          <w:sz w:val="24"/>
+          <w:szCs w:val="24"/>
+        </w:rPr>
+        <w:t xml:space="preserve">, au niveau du système) et une deuxième, configurée cette fois-ci grâce à </w:t>
+      </w:r>
+      <w:proofErr w:type="spellStart"/>
+      <w:r>
+        <w:rPr>
+          <w:sz w:val="24"/>
+          <w:szCs w:val="24"/>
+        </w:rPr>
+        <w:t>JQuey</w:t>
+      </w:r>
+      <w:proofErr w:type="spellEnd"/>
+      <w:r>
+        <w:rPr>
+          <w:sz w:val="24"/>
+          <w:szCs w:val="24"/>
+        </w:rPr>
+        <w:t>, permettant d’interdire l’envoi de certaines données non désirées dans la base de données.</w:t>
+      </w:r>
+    </w:p>
+    <w:p>
+      <w:pPr>
+        <w:jc w:val="both"/>
         <w:rPr>
           <w:sz w:val="24"/>
           <w:szCs w:val="24"/>
@@ -16472,7 +17144,7 @@
   <w:abstractNum w:abstractNumId="1" w15:restartNumberingAfterBreak="0">
     <w:nsid w:val="55D765F3"/>
     <w:multiLevelType w:val="hybridMultilevel"/>
-    <w:tmpl w:val="92E28780"/>
+    <w:tmpl w:val="AD5C269C"/>
     <w:lvl w:ilvl="0" w:tplc="040C0013">
       <w:start w:val="1"/>
       <w:numFmt w:val="upperRoman"/>
@@ -17298,10 +17970,10 @@
   </w:compat>
   <w:rsids>
     <w:rsidRoot w:val="003B60AF"/>
-    <w:rsid w:val="000E7119"/>
     <w:rsid w:val="001B3206"/>
     <w:rsid w:val="002C64D7"/>
     <w:rsid w:val="003B60AF"/>
+    <w:rsid w:val="00873F80"/>
   </w:rsids>
   <m:mathPr>
     <m:mathFont m:val="Cambria Math"/>

</xml_diff>